<commit_message>
little change iz załącznik
</commit_message>
<xml_diff>
--- a/task1/documents/Załącznik 1.docx
+++ b/task1/documents/Załącznik 1.docx
@@ -214,7 +214,21 @@
         <w:t xml:space="preserve">Dla USA: </w:t>
       </w:r>
       <w:r>
-        <w:t xml:space="preserve">[dolar, </w:t>
+        <w:t>[</w:t>
+      </w:r>
+      <w:proofErr w:type="spellStart"/>
+      <w:r>
+        <w:t>dol</w:t>
+      </w:r>
+      <w:r>
+        <w:t>l</w:t>
+      </w:r>
+      <w:r>
+        <w:t>ar</w:t>
+      </w:r>
+      <w:proofErr w:type="spellEnd"/>
+      <w:r>
+        <w:t xml:space="preserve">, </w:t>
       </w:r>
       <w:proofErr w:type="spellStart"/>
       <w:r>
@@ -401,14 +415,7 @@
           <w:b/>
           <w:bCs/>
         </w:rPr>
-        <w:t>Z</w:t>
-      </w:r>
-      <w:r>
-        <w:rPr>
-          <w:b/>
-          <w:bCs/>
-        </w:rPr>
-        <w:t>biór jednostek imperialnych (wraz ze skrótami)</w:t>
+        <w:t>Zbiór jednostek imperialnych (wraz ze skrótami)</w:t>
       </w:r>
       <w:r>
         <w:rPr>
@@ -437,9 +444,6 @@
       <w:proofErr w:type="spellEnd"/>
       <w:r>
         <w:t xml:space="preserve">, </w:t>
-      </w:r>
-      <w:r>
-        <w:t xml:space="preserve">in, ", </w:t>
       </w:r>
       <w:proofErr w:type="spellStart"/>
       <w:r>
@@ -570,27 +574,28 @@
           <w:b/>
           <w:bCs/>
         </w:rPr>
-        <w:t>Zbiór jednostek układu SI (wraz ze skrótami)</w:t>
-      </w:r>
-      <w:r>
-        <w:rPr>
-          <w:b/>
-          <w:bCs/>
-        </w:rPr>
-        <w:t xml:space="preserve"> – używane w RFN, Japonii, Francji i Kanadzie</w:t>
-      </w:r>
-      <w:r>
-        <w:rPr>
-          <w:b/>
-          <w:bCs/>
-        </w:rPr>
-        <w:t>:</w:t>
+        <w:t>Zbiór jednostek układu SI (wraz ze skrótami) – używane w RFN, Japonii, Francji i Kanadzie:</w:t>
+      </w:r>
+      <w:r>
+        <w:t xml:space="preserve"> [gram</w:t>
+      </w:r>
+      <w:r>
+        <w:t xml:space="preserve">, </w:t>
+      </w:r>
+      <w:r>
+        <w:t>g</w:t>
       </w:r>
       <w:r>
         <w:t xml:space="preserve"> </w:t>
       </w:r>
       <w:r>
-        <w:t xml:space="preserve">[gram (g), kilogram (kg), </w:t>
+        <w:t>, kilogram</w:t>
+      </w:r>
+      <w:r>
+        <w:t xml:space="preserve">, </w:t>
+      </w:r>
+      <w:r>
+        <w:t xml:space="preserve">kg, </w:t>
       </w:r>
       <w:proofErr w:type="spellStart"/>
       <w:r>
@@ -598,7 +603,10 @@
       </w:r>
       <w:proofErr w:type="spellEnd"/>
       <w:r>
-        <w:t xml:space="preserve"> (m), </w:t>
+        <w:t>,</w:t>
+      </w:r>
+      <w:r>
+        <w:t xml:space="preserve"> m, </w:t>
       </w:r>
       <w:proofErr w:type="spellStart"/>
       <w:r>
@@ -606,7 +614,24 @@
       </w:r>
       <w:proofErr w:type="spellEnd"/>
       <w:r>
-        <w:t xml:space="preserve"> (cm), Celsius (°C)]</w:t>
+        <w:t>,</w:t>
+      </w:r>
+      <w:r>
+        <w:t xml:space="preserve"> cm, </w:t>
+      </w:r>
+      <w:proofErr w:type="spellStart"/>
+      <w:r>
+        <w:t>Celsius</w:t>
+      </w:r>
+      <w:r>
+        <w:t>,</w:t>
+      </w:r>
+      <w:r>
+        <w:t>°C</w:t>
+      </w:r>
+      <w:proofErr w:type="spellEnd"/>
+      <w:r>
+        <w:t>]</w:t>
       </w:r>
     </w:p>
     <w:p>
@@ -685,13 +710,7 @@
         <w:t>powyższym</w:t>
       </w:r>
       <w:r>
-        <w:t xml:space="preserve"> zbiorze R oznacza cyfry w zapisie lat, M - cyfry w zapisie miesięcy, natomiast D - cyfry w zapisie dni. Zapis umieszczony w </w:t>
-      </w:r>
-      <w:r>
-        <w:t>cudzysłowie</w:t>
-      </w:r>
-      <w:r>
-        <w:t xml:space="preserve"> oznacza zapis słowny daty (czyli dla "Miesiąc Dzień Rok" jest to np. "</w:t>
+        <w:t xml:space="preserve"> zbiorze R oznacza cyfry w zapisie lat, M - cyfry w zapisie miesięcy, natomiast D - cyfry w zapisie dni. Zapis umieszczony w cudzysłowie oznacza zapis słowny daty (czyli dla "Miesiąc Dzień Rok" jest to np. "</w:t>
       </w:r>
       <w:proofErr w:type="spellStart"/>
       <w:r>
@@ -743,10 +762,7 @@
         <w:ind w:left="1440"/>
       </w:pPr>
       <w:r>
-        <w:t>[</w:t>
-      </w:r>
-      <w:r>
-        <w:t>Alabama</w:t>
+        <w:t>[Alabama</w:t>
       </w:r>
     </w:p>
     <w:p>
@@ -1542,10 +1558,7 @@
         <w:ind w:left="1440"/>
       </w:pPr>
       <w:r>
-        <w:t>Taylor</w:t>
-      </w:r>
-      <w:r>
-        <w:t>]</w:t>
+        <w:t>Taylor]</w:t>
       </w:r>
     </w:p>
     <w:p>
@@ -1570,10 +1583,7 @@
         <w:ind w:left="1440"/>
       </w:pPr>
       <w:r>
-        <w:t>[</w:t>
-      </w:r>
-      <w:r>
-        <w:t>Alberta</w:t>
+        <w:t>[Alberta</w:t>
       </w:r>
     </w:p>
     <w:p>
@@ -1963,10 +1973,7 @@
         <w:ind w:left="1440"/>
       </w:pPr>
       <w:r>
-        <w:t>MacDonald</w:t>
-      </w:r>
-      <w:r>
-        <w:t>]</w:t>
+        <w:t>MacDonald]</w:t>
       </w:r>
     </w:p>
     <w:p>
@@ -1991,10 +1998,7 @@
         <w:ind w:left="1440"/>
       </w:pPr>
       <w:r>
-        <w:t>[</w:t>
-      </w:r>
-      <w:r>
-        <w:t>Hokkaido</w:t>
+        <w:t>[Hokkaido</w:t>
       </w:r>
     </w:p>
     <w:p>
@@ -2403,10 +2407,7 @@
         <w:ind w:left="1440"/>
       </w:pPr>
       <w:r>
-        <w:t>Kato</w:t>
-      </w:r>
-      <w:r>
-        <w:t>]</w:t>
+        <w:t>Kato]</w:t>
       </w:r>
     </w:p>
     <w:p>
@@ -2431,10 +2432,7 @@
         <w:ind w:left="1440"/>
       </w:pPr>
       <w:r>
-        <w:t>[</w:t>
-      </w:r>
-      <w:r>
-        <w:t>England</w:t>
+        <w:t>[England</w:t>
       </w:r>
     </w:p>
     <w:p>
@@ -3010,16 +3008,8 @@
         <w:ind w:left="1440"/>
       </w:pPr>
       <w:r>
-        <w:t xml:space="preserve">Lower Normandy </w:t>
-      </w:r>
-      <w:r>
-        <w:tab/>
-      </w:r>
-      <w:proofErr w:type="spellStart"/>
-      <w:r>
-        <w:t>Normandy</w:t>
-      </w:r>
-      <w:proofErr w:type="spellEnd"/>
+        <w:t>Lower Normandy</w:t>
+      </w:r>
     </w:p>
     <w:p>
       <w:pPr>
@@ -3406,10 +3396,7 @@
         <w:ind w:left="1440"/>
       </w:pPr>
       <w:r>
-        <w:t>Moreau</w:t>
-      </w:r>
-      <w:r>
-        <w:t>]</w:t>
+        <w:t>Moreau]</w:t>
       </w:r>
     </w:p>
     <w:p>
@@ -3762,10 +3749,7 @@
         <w:ind w:left="1440"/>
       </w:pPr>
       <w:r>
-        <w:t>Hoffmann</w:t>
-      </w:r>
-      <w:r>
-        <w:t>]</w:t>
+        <w:t>Hoffmann]</w:t>
       </w:r>
     </w:p>
     <w:p>

</xml_diff>